<commit_message>
Fixed title alignment so that it is centered.
</commit_message>
<xml_diff>
--- a/deliverables/1/ReportTemplate.docx
+++ b/deliverables/1/ReportTemplate.docx
@@ -102,19 +102,13 @@
     </w:p>
     <w:p>
       <w:pPr>
+        <w:jc w:val="center"/>
         <w:rPr>
           <w:b/>
           <w:color w:val="000000" w:themeColor="text1"/>
           <w:sz w:val="44"/>
         </w:rPr>
       </w:pPr>
-      <w:r>
-        <w:rPr>
-          <w:color w:val="000000" w:themeColor="text1"/>
-          <w:sz w:val="36"/>
-        </w:rPr>
-        <w:t xml:space="preserve">            </w:t>
-      </w:r>
       <w:r>
         <w:rPr>
           <w:b/>

</xml_diff>